<commit_message>
Update Group 2 - Program Requirements and Documents.docx
</commit_message>
<xml_diff>
--- a/Group 2 - Program Requirements and Documents.docx
+++ b/Group 2 - Program Requirements and Documents.docx
@@ -2,6 +2,578 @@
 <file path=word/document.xml><?xml version="1.0" encoding="utf-8"?>
 <w:document xmlns:wpc="http://schemas.microsoft.com/office/word/2010/wordprocessingCanvas" xmlns:cx="http://schemas.microsoft.com/office/drawing/2014/chartex" xmlns:cx1="http://schemas.microsoft.com/office/drawing/2015/9/8/chartex" xmlns:cx2="http://schemas.microsoft.com/office/drawing/2015/10/21/chartex" xmlns:cx3="http://schemas.microsoft.com/office/drawing/2016/5/9/chartex" xmlns:cx4="http://schemas.microsoft.com/office/drawing/2016/5/10/chartex" xmlns:cx5="http://schemas.microsoft.com/office/drawing/2016/5/11/chartex" xmlns:cx6="http://schemas.microsoft.com/office/drawing/2016/5/12/chartex" xmlns:cx7="http://schemas.microsoft.com/office/drawing/2016/5/13/chartex" xmlns:cx8="http://schemas.microsoft.com/office/drawing/2016/5/14/chartex" xmlns:mc="http://schemas.openxmlformats.org/markup-compatibility/2006" xmlns:aink="http://schemas.microsoft.com/office/drawing/2016/ink" xmlns:am3d="http://schemas.microsoft.com/office/drawing/2017/model3d" xmlns:o="urn:schemas-microsoft-com:office:office" xmlns:oel="http://schemas.microsoft.com/office/2019/extlst" xmlns:r="http://schemas.openxmlformats.org/officeDocument/2006/relationships" xmlns:m="http://schemas.openxmlformats.org/officeDocument/2006/math" xmlns:v="urn:schemas-microsoft-com:vml" xmlns:wp14="http://schemas.microsoft.com/office/word/2010/wordprocessingDrawing" xmlns:wp="http://schemas.openxmlformats.org/drawingml/2006/wordprocessingDrawing" xmlns:w10="urn:schemas-microsoft-com:office:word" xmlns:w="http://schemas.openxmlformats.org/wordprocessingml/2006/main" xmlns:w14="http://schemas.microsoft.com/office/word/2010/wordml" xmlns:w15="http://schemas.microsoft.com/office/word/2012/wordml" xmlns:w16cex="http://schemas.microsoft.com/office/word/2018/wordml/cex" xmlns:w16cid="http://schemas.microsoft.com/office/word/2016/wordml/cid" xmlns:w16="http://schemas.microsoft.com/office/word/2018/wordml" xmlns:w16sdtdh="http://schemas.microsoft.com/office/word/2020/wordml/sdtdatahash" xmlns:w16se="http://schemas.microsoft.com/office/word/2015/wordml/symex" xmlns:wpg="http://schemas.microsoft.com/office/word/2010/wordprocessingGroup" xmlns:wpi="http://schemas.microsoft.com/office/word/2010/wordprocessingInk" xmlns:wne="http://schemas.microsoft.com/office/word/2006/wordml" xmlns:wps="http://schemas.microsoft.com/office/word/2010/wordprocessingShape" mc:Ignorable="w14 w15 w16se w16cid w16 w16cex w16sdtdh wp14">
   <w:body>
+    <w:p>
+      <w:r>
+        <w:t>Purpose: Lightweight text editor that is simple and easy to use for any purpose</w:t>
+      </w:r>
+    </w:p>
+    <w:p/>
+    <w:p>
+      <w:r>
+        <w:t>Usability/</w:t>
+      </w:r>
+      <w:r>
+        <w:t>Ideas:</w:t>
+      </w:r>
+    </w:p>
+    <w:p>
+      <w:pPr>
+        <w:pStyle w:val="ListParagraph"/>
+        <w:numPr>
+          <w:ilvl w:val="0"/>
+          <w:numId w:val="1"/>
+        </w:numPr>
+      </w:pPr>
+      <w:r>
+        <w:rPr>
+          <w:highlight w:val="green"/>
+        </w:rPr>
+        <w:t>B</w:t>
+      </w:r>
+      <w:r>
+        <w:t>old &amp; Underline Implementation</w:t>
+      </w:r>
+    </w:p>
+    <w:p>
+      <w:pPr>
+        <w:pStyle w:val="ListParagraph"/>
+        <w:numPr>
+          <w:ilvl w:val="0"/>
+          <w:numId w:val="1"/>
+        </w:numPr>
+      </w:pPr>
+      <w:r>
+        <w:rPr>
+          <w:highlight w:val="yellow"/>
+        </w:rPr>
+        <w:t>H</w:t>
+      </w:r>
+      <w:r>
+        <w:t>ighlight</w:t>
+      </w:r>
+    </w:p>
+    <w:p>
+      <w:pPr>
+        <w:pStyle w:val="ListParagraph"/>
+        <w:numPr>
+          <w:ilvl w:val="0"/>
+          <w:numId w:val="1"/>
+        </w:numPr>
+      </w:pPr>
+      <w:r>
+        <w:rPr>
+          <w:highlight w:val="green"/>
+        </w:rPr>
+        <w:t>F</w:t>
+      </w:r>
+      <w:r>
+        <w:t>ont &amp; Font Size</w:t>
+      </w:r>
+    </w:p>
+    <w:p>
+      <w:pPr>
+        <w:pStyle w:val="ListParagraph"/>
+        <w:numPr>
+          <w:ilvl w:val="0"/>
+          <w:numId w:val="1"/>
+        </w:numPr>
+      </w:pPr>
+      <w:r>
+        <w:rPr>
+          <w:highlight w:val="yellow"/>
+        </w:rPr>
+        <w:t>C</w:t>
+      </w:r>
+      <w:r>
+        <w:t>olor of Font</w:t>
+      </w:r>
+    </w:p>
+    <w:p>
+      <w:pPr>
+        <w:pStyle w:val="ListParagraph"/>
+        <w:numPr>
+          <w:ilvl w:val="0"/>
+          <w:numId w:val="1"/>
+        </w:numPr>
+      </w:pPr>
+      <w:r>
+        <w:rPr>
+          <w:highlight w:val="yellow"/>
+        </w:rPr>
+        <w:t>F</w:t>
+      </w:r>
+      <w:r>
+        <w:t>ind feature (Ctrl-F</w:t>
+      </w:r>
+      <w:r>
+        <w:t>)</w:t>
+      </w:r>
+    </w:p>
+    <w:p>
+      <w:pPr>
+        <w:pStyle w:val="ListParagraph"/>
+        <w:numPr>
+          <w:ilvl w:val="0"/>
+          <w:numId w:val="1"/>
+        </w:numPr>
+      </w:pPr>
+      <w:r>
+        <w:rPr>
+          <w:highlight w:val="green"/>
+        </w:rPr>
+        <w:t>M</w:t>
+      </w:r>
+      <w:r>
+        <w:t>anual Save Button</w:t>
+      </w:r>
+    </w:p>
+    <w:p>
+      <w:pPr>
+        <w:pStyle w:val="ListParagraph"/>
+        <w:numPr>
+          <w:ilvl w:val="0"/>
+          <w:numId w:val="1"/>
+        </w:numPr>
+      </w:pPr>
+      <w:r>
+        <w:rPr>
+          <w:highlight w:val="yellow"/>
+        </w:rPr>
+        <w:t>C</w:t>
+      </w:r>
+      <w:r>
+        <w:t xml:space="preserve">hange </w:t>
+      </w:r>
+      <w:proofErr w:type="gramStart"/>
+      <w:r>
+        <w:t>background</w:t>
+      </w:r>
+      <w:proofErr w:type="gramEnd"/>
+    </w:p>
+    <w:p>
+      <w:pPr>
+        <w:pStyle w:val="ListParagraph"/>
+        <w:numPr>
+          <w:ilvl w:val="0"/>
+          <w:numId w:val="1"/>
+        </w:numPr>
+      </w:pPr>
+      <w:r>
+        <w:rPr>
+          <w:highlight w:val="yellow"/>
+        </w:rPr>
+        <w:t>S</w:t>
+      </w:r>
+      <w:r>
+        <w:t>ave as text file by default (but allow change)</w:t>
+      </w:r>
+    </w:p>
+    <w:p>
+      <w:pPr>
+        <w:pStyle w:val="ListParagraph"/>
+        <w:numPr>
+          <w:ilvl w:val="0"/>
+          <w:numId w:val="1"/>
+        </w:numPr>
+      </w:pPr>
+      <w:r>
+        <w:rPr>
+          <w:highlight w:val="red"/>
+        </w:rPr>
+        <w:t>P</w:t>
+      </w:r>
+      <w:r>
+        <w:t>DF Functionality</w:t>
+      </w:r>
+    </w:p>
+    <w:p>
+      <w:pPr>
+        <w:pStyle w:val="ListParagraph"/>
+        <w:numPr>
+          <w:ilvl w:val="0"/>
+          <w:numId w:val="1"/>
+        </w:numPr>
+      </w:pPr>
+      <w:r>
+        <w:rPr>
+          <w:highlight w:val="red"/>
+        </w:rPr>
+        <w:t>T</w:t>
+      </w:r>
+      <w:r>
+        <w:t>ext spacing/</w:t>
+      </w:r>
+      <w:proofErr w:type="gramStart"/>
+      <w:r>
+        <w:t>margins</w:t>
+      </w:r>
+      <w:proofErr w:type="gramEnd"/>
+    </w:p>
+    <w:p>
+      <w:pPr>
+        <w:pStyle w:val="ListParagraph"/>
+        <w:numPr>
+          <w:ilvl w:val="0"/>
+          <w:numId w:val="1"/>
+        </w:numPr>
+      </w:pPr>
+      <w:r>
+        <w:rPr>
+          <w:highlight w:val="yellow"/>
+        </w:rPr>
+        <w:t>M</w:t>
+      </w:r>
+      <w:r>
+        <w:t>ultileveled list?</w:t>
+      </w:r>
+    </w:p>
+    <w:p>
+      <w:pPr>
+        <w:pStyle w:val="ListParagraph"/>
+        <w:numPr>
+          <w:ilvl w:val="0"/>
+          <w:numId w:val="1"/>
+        </w:numPr>
+      </w:pPr>
+      <w:r>
+        <w:rPr>
+          <w:highlight w:val="yellow"/>
+        </w:rPr>
+        <w:t>H</w:t>
+      </w:r>
+      <w:r>
+        <w:t>eading</w:t>
+      </w:r>
+    </w:p>
+    <w:p>
+      <w:pPr>
+        <w:pStyle w:val="ListParagraph"/>
+        <w:numPr>
+          <w:ilvl w:val="0"/>
+          <w:numId w:val="1"/>
+        </w:numPr>
+      </w:pPr>
+      <w:r>
+        <w:rPr>
+          <w:highlight w:val="yellow"/>
+        </w:rPr>
+        <w:t>I</w:t>
+      </w:r>
+      <w:r>
+        <w:t>talicized</w:t>
+      </w:r>
+    </w:p>
+    <w:p>
+      <w:pPr>
+        <w:pStyle w:val="ListParagraph"/>
+        <w:numPr>
+          <w:ilvl w:val="0"/>
+          <w:numId w:val="1"/>
+        </w:numPr>
+      </w:pPr>
+      <w:r>
+        <w:rPr>
+          <w:highlight w:val="green"/>
+        </w:rPr>
+        <w:t>T</w:t>
+      </w:r>
+      <w:r>
+        <w:t>op bar on document window for text settings</w:t>
+      </w:r>
+    </w:p>
+    <w:p>
+      <w:pPr>
+        <w:pStyle w:val="ListParagraph"/>
+        <w:numPr>
+          <w:ilvl w:val="0"/>
+          <w:numId w:val="1"/>
+        </w:numPr>
+      </w:pPr>
+      <w:r>
+        <w:rPr>
+          <w:highlight w:val="red"/>
+        </w:rPr>
+        <w:t>P</w:t>
+      </w:r>
+      <w:r>
+        <w:t xml:space="preserve">revent documents with same name and stop </w:t>
+      </w:r>
+      <w:proofErr w:type="spellStart"/>
+      <w:r>
+        <w:t>automatic</w:t>
+      </w:r>
+      <w:proofErr w:type="spellEnd"/>
+      <w:r>
+        <w:t xml:space="preserve"> </w:t>
+      </w:r>
+      <w:proofErr w:type="gramStart"/>
+      <w:r>
+        <w:t>replacement</w:t>
+      </w:r>
+      <w:proofErr w:type="gramEnd"/>
+    </w:p>
+    <w:p/>
+    <w:p>
+      <w:r>
+        <w:t>Base Requirements:</w:t>
+      </w:r>
+    </w:p>
+    <w:p>
+      <w:pPr>
+        <w:pStyle w:val="ListParagraph"/>
+        <w:numPr>
+          <w:ilvl w:val="0"/>
+          <w:numId w:val="2"/>
+        </w:numPr>
+      </w:pPr>
+      <w:r>
+        <w:rPr>
+          <w:highlight w:val="green"/>
+        </w:rPr>
+        <w:t>Ta</w:t>
+      </w:r>
+      <w:r>
+        <w:t xml:space="preserve">ke </w:t>
+      </w:r>
+      <w:proofErr w:type="gramStart"/>
+      <w:r>
+        <w:t>input</w:t>
+      </w:r>
+      <w:proofErr w:type="gramEnd"/>
+      <w:r>
+        <w:t xml:space="preserve"> </w:t>
+      </w:r>
+    </w:p>
+    <w:p>
+      <w:pPr>
+        <w:pStyle w:val="ListParagraph"/>
+        <w:numPr>
+          <w:ilvl w:val="0"/>
+          <w:numId w:val="2"/>
+        </w:numPr>
+      </w:pPr>
+      <w:r>
+        <w:rPr>
+          <w:highlight w:val="green"/>
+        </w:rPr>
+        <w:t>P</w:t>
+      </w:r>
+      <w:r>
+        <w:t>rint feature</w:t>
+      </w:r>
+    </w:p>
+    <w:p>
+      <w:pPr>
+        <w:pStyle w:val="ListParagraph"/>
+        <w:numPr>
+          <w:ilvl w:val="0"/>
+          <w:numId w:val="2"/>
+        </w:numPr>
+      </w:pPr>
+      <w:r>
+        <w:rPr>
+          <w:highlight w:val="green"/>
+        </w:rPr>
+        <w:t>S</w:t>
+      </w:r>
+      <w:r>
+        <w:t xml:space="preserve">ave </w:t>
+      </w:r>
+      <w:proofErr w:type="gramStart"/>
+      <w:r>
+        <w:t>feature</w:t>
+      </w:r>
+      <w:proofErr w:type="gramEnd"/>
+      <w:r>
+        <w:t xml:space="preserve"> </w:t>
+      </w:r>
+    </w:p>
+    <w:p>
+      <w:pPr>
+        <w:pStyle w:val="ListParagraph"/>
+        <w:numPr>
+          <w:ilvl w:val="0"/>
+          <w:numId w:val="2"/>
+        </w:numPr>
+      </w:pPr>
+      <w:r>
+        <w:rPr>
+          <w:highlight w:val="green"/>
+        </w:rPr>
+        <w:t>T</w:t>
+      </w:r>
+      <w:r>
+        <w:t>itle on Window</w:t>
+      </w:r>
+    </w:p>
+    <w:p>
+      <w:pPr>
+        <w:pStyle w:val="ListParagraph"/>
+        <w:numPr>
+          <w:ilvl w:val="0"/>
+          <w:numId w:val="2"/>
+        </w:numPr>
+      </w:pPr>
+      <w:r>
+        <w:rPr>
+          <w:highlight w:val="yellow"/>
+        </w:rPr>
+        <w:t>B</w:t>
+      </w:r>
+      <w:r>
+        <w:t>ulleted/Numbered List</w:t>
+      </w:r>
+    </w:p>
+    <w:p>
+      <w:pPr>
+        <w:pStyle w:val="ListParagraph"/>
+        <w:numPr>
+          <w:ilvl w:val="0"/>
+          <w:numId w:val="2"/>
+        </w:numPr>
+      </w:pPr>
+      <w:r>
+        <w:rPr>
+          <w:highlight w:val="yellow"/>
+        </w:rPr>
+        <w:t>C</w:t>
+      </w:r>
+      <w:r>
+        <w:t xml:space="preserve">opy and paste </w:t>
+      </w:r>
+      <w:proofErr w:type="gramStart"/>
+      <w:r>
+        <w:t>support</w:t>
+      </w:r>
+      <w:proofErr w:type="gramEnd"/>
+    </w:p>
+    <w:p>
+      <w:pPr>
+        <w:pStyle w:val="ListParagraph"/>
+        <w:numPr>
+          <w:ilvl w:val="0"/>
+          <w:numId w:val="2"/>
+        </w:numPr>
+      </w:pPr>
+      <w:r>
+        <w:rPr>
+          <w:highlight w:val="yellow"/>
+        </w:rPr>
+        <w:t>U</w:t>
+      </w:r>
+      <w:r>
+        <w:t xml:space="preserve">se try and catch to find document </w:t>
+      </w:r>
+      <w:proofErr w:type="gramStart"/>
+      <w:r>
+        <w:t>folder, if</w:t>
+      </w:r>
+      <w:proofErr w:type="gramEnd"/>
+      <w:r>
+        <w:t xml:space="preserve"> none found use desktop</w:t>
+      </w:r>
+    </w:p>
+    <w:p/>
+    <w:p>
+      <w:r>
+        <w:t>Functionality:</w:t>
+      </w:r>
+    </w:p>
+    <w:p>
+      <w:pPr>
+        <w:pStyle w:val="ListParagraph"/>
+        <w:numPr>
+          <w:ilvl w:val="0"/>
+          <w:numId w:val="3"/>
+        </w:numPr>
+      </w:pPr>
+      <w:r>
+        <w:t xml:space="preserve">Save to local </w:t>
+      </w:r>
+      <w:proofErr w:type="gramStart"/>
+      <w:r>
+        <w:t>machine</w:t>
+      </w:r>
+      <w:proofErr w:type="gramEnd"/>
+    </w:p>
+    <w:p>
+      <w:pPr>
+        <w:pStyle w:val="ListParagraph"/>
+        <w:numPr>
+          <w:ilvl w:val="0"/>
+          <w:numId w:val="3"/>
+        </w:numPr>
+      </w:pPr>
+      <w:r>
+        <w:t xml:space="preserve">Automatic save after certain </w:t>
+      </w:r>
+      <w:proofErr w:type="gramStart"/>
+      <w:r>
+        <w:t>period of time</w:t>
+      </w:r>
+      <w:proofErr w:type="gramEnd"/>
+      <w:r>
+        <w:t xml:space="preserve"> without input or by time</w:t>
+      </w:r>
+    </w:p>
+    <w:p>
+      <w:pPr>
+        <w:pStyle w:val="ListParagraph"/>
+        <w:numPr>
+          <w:ilvl w:val="0"/>
+          <w:numId w:val="3"/>
+        </w:numPr>
+      </w:pPr>
+      <w:r>
+        <w:t xml:space="preserve">Listen to </w:t>
+      </w:r>
+      <w:proofErr w:type="gramStart"/>
+      <w:r>
+        <w:t>keystrokes</w:t>
+      </w:r>
+      <w:proofErr w:type="gramEnd"/>
+    </w:p>
+    <w:p/>
+    <w:p>
+      <w:r>
+        <w:t>Marketing:</w:t>
+      </w:r>
+    </w:p>
+    <w:p>
+      <w:pPr>
+        <w:pStyle w:val="ListParagraph"/>
+        <w:numPr>
+          <w:ilvl w:val="0"/>
+          <w:numId w:val="4"/>
+        </w:numPr>
+      </w:pPr>
+      <w:r>
+        <w:t xml:space="preserve">Have teens to test out the product in their daily </w:t>
+      </w:r>
+      <w:proofErr w:type="gramStart"/>
+      <w:r>
+        <w:t>life</w:t>
+      </w:r>
+      <w:proofErr w:type="gramEnd"/>
+    </w:p>
+    <w:p>
+      <w:pPr>
+        <w:pStyle w:val="ListParagraph"/>
+        <w:numPr>
+          <w:ilvl w:val="0"/>
+          <w:numId w:val="4"/>
+        </w:numPr>
+      </w:pPr>
+      <w:r>
+        <w:t xml:space="preserve">Business owners writing out simple instructions/plans for the </w:t>
+      </w:r>
+      <w:proofErr w:type="gramStart"/>
+      <w:r>
+        <w:t>day</w:t>
+      </w:r>
+      <w:proofErr w:type="gramEnd"/>
+    </w:p>
+    <w:p/>
     <w:p/>
     <w:sectPr>
       <w:pgSz w:w="12240" w:h="15840"/>
@@ -11,6 +583,475 @@
     </w:sectPr>
   </w:body>
 </w:document>
+</file>
+
+<file path=word/numbering.xml><?xml version="1.0" encoding="utf-8"?>
+<w:numbering xmlns:wpc="http://schemas.microsoft.com/office/word/2010/wordprocessingCanvas" xmlns:cx="http://schemas.microsoft.com/office/drawing/2014/chartex" xmlns:cx1="http://schemas.microsoft.com/office/drawing/2015/9/8/chartex" xmlns:cx2="http://schemas.microsoft.com/office/drawing/2015/10/21/chartex" xmlns:cx3="http://schemas.microsoft.com/office/drawing/2016/5/9/chartex" xmlns:cx4="http://schemas.microsoft.com/office/drawing/2016/5/10/chartex" xmlns:cx5="http://schemas.microsoft.com/office/drawing/2016/5/11/chartex" xmlns:cx6="http://schemas.microsoft.com/office/drawing/2016/5/12/chartex" xmlns:cx7="http://schemas.microsoft.com/office/drawing/2016/5/13/chartex" xmlns:cx8="http://schemas.microsoft.com/office/drawing/2016/5/14/chartex" xmlns:mc="http://schemas.openxmlformats.org/markup-compatibility/2006" xmlns:aink="http://schemas.microsoft.com/office/drawing/2016/ink" xmlns:am3d="http://schemas.microsoft.com/office/drawing/2017/model3d" xmlns:o="urn:schemas-microsoft-com:office:office" xmlns:oel="http://schemas.microsoft.com/office/2019/extlst" xmlns:r="http://schemas.openxmlformats.org/officeDocument/2006/relationships" xmlns:m="http://schemas.openxmlformats.org/officeDocument/2006/math" xmlns:v="urn:schemas-microsoft-com:vml" xmlns:wp14="http://schemas.microsoft.com/office/word/2010/wordprocessingDrawing" xmlns:wp="http://schemas.openxmlformats.org/drawingml/2006/wordprocessingDrawing" xmlns:w10="urn:schemas-microsoft-com:office:word" xmlns:w="http://schemas.openxmlformats.org/wordprocessingml/2006/main" xmlns:w14="http://schemas.microsoft.com/office/word/2010/wordml" xmlns:w15="http://schemas.microsoft.com/office/word/2012/wordml" xmlns:w16cex="http://schemas.microsoft.com/office/word/2018/wordml/cex" xmlns:w16cid="http://schemas.microsoft.com/office/word/2016/wordml/cid" xmlns:w16="http://schemas.microsoft.com/office/word/2018/wordml" xmlns:w16sdtdh="http://schemas.microsoft.com/office/word/2020/wordml/sdtdatahash" xmlns:w16se="http://schemas.microsoft.com/office/word/2015/wordml/symex" xmlns:wpg="http://schemas.microsoft.com/office/word/2010/wordprocessingGroup" xmlns:wpi="http://schemas.microsoft.com/office/word/2010/wordprocessingInk" xmlns:wne="http://schemas.microsoft.com/office/word/2006/wordml" xmlns:wps="http://schemas.microsoft.com/office/word/2010/wordprocessingShape" mc:Ignorable="w14 w15 w16se w16cid w16 w16cex w16sdtdh wp14">
+  <w:abstractNum w:abstractNumId="0" w15:restartNumberingAfterBreak="0">
+    <w:nsid w:val="0E4B010C"/>
+    <w:multiLevelType w:val="hybridMultilevel"/>
+    <w:tmpl w:val="A5C2946E"/>
+    <w:lvl w:ilvl="0" w:tplc="04090001">
+      <w:start w:val="1"/>
+      <w:numFmt w:val="bullet"/>
+      <w:lvlText w:val=""/>
+      <w:lvlJc w:val="left"/>
+      <w:pPr>
+        <w:ind w:left="720" w:hanging="360"/>
+      </w:pPr>
+      <w:rPr>
+        <w:rFonts w:ascii="Symbol" w:hAnsi="Symbol" w:hint="default"/>
+      </w:rPr>
+    </w:lvl>
+    <w:lvl w:ilvl="1" w:tplc="04090003" w:tentative="1">
+      <w:start w:val="1"/>
+      <w:numFmt w:val="bullet"/>
+      <w:lvlText w:val="o"/>
+      <w:lvlJc w:val="left"/>
+      <w:pPr>
+        <w:ind w:left="1440" w:hanging="360"/>
+      </w:pPr>
+      <w:rPr>
+        <w:rFonts w:ascii="Courier New" w:hAnsi="Courier New" w:cs="Courier New" w:hint="default"/>
+      </w:rPr>
+    </w:lvl>
+    <w:lvl w:ilvl="2" w:tplc="04090005" w:tentative="1">
+      <w:start w:val="1"/>
+      <w:numFmt w:val="bullet"/>
+      <w:lvlText w:val=""/>
+      <w:lvlJc w:val="left"/>
+      <w:pPr>
+        <w:ind w:left="2160" w:hanging="360"/>
+      </w:pPr>
+      <w:rPr>
+        <w:rFonts w:ascii="Wingdings" w:hAnsi="Wingdings" w:hint="default"/>
+      </w:rPr>
+    </w:lvl>
+    <w:lvl w:ilvl="3" w:tplc="04090001" w:tentative="1">
+      <w:start w:val="1"/>
+      <w:numFmt w:val="bullet"/>
+      <w:lvlText w:val=""/>
+      <w:lvlJc w:val="left"/>
+      <w:pPr>
+        <w:ind w:left="2880" w:hanging="360"/>
+      </w:pPr>
+      <w:rPr>
+        <w:rFonts w:ascii="Symbol" w:hAnsi="Symbol" w:hint="default"/>
+      </w:rPr>
+    </w:lvl>
+    <w:lvl w:ilvl="4" w:tplc="04090003" w:tentative="1">
+      <w:start w:val="1"/>
+      <w:numFmt w:val="bullet"/>
+      <w:lvlText w:val="o"/>
+      <w:lvlJc w:val="left"/>
+      <w:pPr>
+        <w:ind w:left="3600" w:hanging="360"/>
+      </w:pPr>
+      <w:rPr>
+        <w:rFonts w:ascii="Courier New" w:hAnsi="Courier New" w:cs="Courier New" w:hint="default"/>
+      </w:rPr>
+    </w:lvl>
+    <w:lvl w:ilvl="5" w:tplc="04090005" w:tentative="1">
+      <w:start w:val="1"/>
+      <w:numFmt w:val="bullet"/>
+      <w:lvlText w:val=""/>
+      <w:lvlJc w:val="left"/>
+      <w:pPr>
+        <w:ind w:left="4320" w:hanging="360"/>
+      </w:pPr>
+      <w:rPr>
+        <w:rFonts w:ascii="Wingdings" w:hAnsi="Wingdings" w:hint="default"/>
+      </w:rPr>
+    </w:lvl>
+    <w:lvl w:ilvl="6" w:tplc="04090001" w:tentative="1">
+      <w:start w:val="1"/>
+      <w:numFmt w:val="bullet"/>
+      <w:lvlText w:val=""/>
+      <w:lvlJc w:val="left"/>
+      <w:pPr>
+        <w:ind w:left="5040" w:hanging="360"/>
+      </w:pPr>
+      <w:rPr>
+        <w:rFonts w:ascii="Symbol" w:hAnsi="Symbol" w:hint="default"/>
+      </w:rPr>
+    </w:lvl>
+    <w:lvl w:ilvl="7" w:tplc="04090003" w:tentative="1">
+      <w:start w:val="1"/>
+      <w:numFmt w:val="bullet"/>
+      <w:lvlText w:val="o"/>
+      <w:lvlJc w:val="left"/>
+      <w:pPr>
+        <w:ind w:left="5760" w:hanging="360"/>
+      </w:pPr>
+      <w:rPr>
+        <w:rFonts w:ascii="Courier New" w:hAnsi="Courier New" w:cs="Courier New" w:hint="default"/>
+      </w:rPr>
+    </w:lvl>
+    <w:lvl w:ilvl="8" w:tplc="04090005" w:tentative="1">
+      <w:start w:val="1"/>
+      <w:numFmt w:val="bullet"/>
+      <w:lvlText w:val=""/>
+      <w:lvlJc w:val="left"/>
+      <w:pPr>
+        <w:ind w:left="6480" w:hanging="360"/>
+      </w:pPr>
+      <w:rPr>
+        <w:rFonts w:ascii="Wingdings" w:hAnsi="Wingdings" w:hint="default"/>
+      </w:rPr>
+    </w:lvl>
+  </w:abstractNum>
+  <w:abstractNum w:abstractNumId="1" w15:restartNumberingAfterBreak="0">
+    <w:nsid w:val="1AB67CCE"/>
+    <w:multiLevelType w:val="hybridMultilevel"/>
+    <w:tmpl w:val="94C4A7B4"/>
+    <w:lvl w:ilvl="0" w:tplc="04090001">
+      <w:start w:val="1"/>
+      <w:numFmt w:val="bullet"/>
+      <w:lvlText w:val=""/>
+      <w:lvlJc w:val="left"/>
+      <w:pPr>
+        <w:ind w:left="720" w:hanging="360"/>
+      </w:pPr>
+      <w:rPr>
+        <w:rFonts w:ascii="Symbol" w:hAnsi="Symbol" w:hint="default"/>
+      </w:rPr>
+    </w:lvl>
+    <w:lvl w:ilvl="1" w:tplc="04090003" w:tentative="1">
+      <w:start w:val="1"/>
+      <w:numFmt w:val="bullet"/>
+      <w:lvlText w:val="o"/>
+      <w:lvlJc w:val="left"/>
+      <w:pPr>
+        <w:ind w:left="1440" w:hanging="360"/>
+      </w:pPr>
+      <w:rPr>
+        <w:rFonts w:ascii="Courier New" w:hAnsi="Courier New" w:cs="Courier New" w:hint="default"/>
+      </w:rPr>
+    </w:lvl>
+    <w:lvl w:ilvl="2" w:tplc="04090005" w:tentative="1">
+      <w:start w:val="1"/>
+      <w:numFmt w:val="bullet"/>
+      <w:lvlText w:val=""/>
+      <w:lvlJc w:val="left"/>
+      <w:pPr>
+        <w:ind w:left="2160" w:hanging="360"/>
+      </w:pPr>
+      <w:rPr>
+        <w:rFonts w:ascii="Wingdings" w:hAnsi="Wingdings" w:hint="default"/>
+      </w:rPr>
+    </w:lvl>
+    <w:lvl w:ilvl="3" w:tplc="04090001" w:tentative="1">
+      <w:start w:val="1"/>
+      <w:numFmt w:val="bullet"/>
+      <w:lvlText w:val=""/>
+      <w:lvlJc w:val="left"/>
+      <w:pPr>
+        <w:ind w:left="2880" w:hanging="360"/>
+      </w:pPr>
+      <w:rPr>
+        <w:rFonts w:ascii="Symbol" w:hAnsi="Symbol" w:hint="default"/>
+      </w:rPr>
+    </w:lvl>
+    <w:lvl w:ilvl="4" w:tplc="04090003" w:tentative="1">
+      <w:start w:val="1"/>
+      <w:numFmt w:val="bullet"/>
+      <w:lvlText w:val="o"/>
+      <w:lvlJc w:val="left"/>
+      <w:pPr>
+        <w:ind w:left="3600" w:hanging="360"/>
+      </w:pPr>
+      <w:rPr>
+        <w:rFonts w:ascii="Courier New" w:hAnsi="Courier New" w:cs="Courier New" w:hint="default"/>
+      </w:rPr>
+    </w:lvl>
+    <w:lvl w:ilvl="5" w:tplc="04090005" w:tentative="1">
+      <w:start w:val="1"/>
+      <w:numFmt w:val="bullet"/>
+      <w:lvlText w:val=""/>
+      <w:lvlJc w:val="left"/>
+      <w:pPr>
+        <w:ind w:left="4320" w:hanging="360"/>
+      </w:pPr>
+      <w:rPr>
+        <w:rFonts w:ascii="Wingdings" w:hAnsi="Wingdings" w:hint="default"/>
+      </w:rPr>
+    </w:lvl>
+    <w:lvl w:ilvl="6" w:tplc="04090001" w:tentative="1">
+      <w:start w:val="1"/>
+      <w:numFmt w:val="bullet"/>
+      <w:lvlText w:val=""/>
+      <w:lvlJc w:val="left"/>
+      <w:pPr>
+        <w:ind w:left="5040" w:hanging="360"/>
+      </w:pPr>
+      <w:rPr>
+        <w:rFonts w:ascii="Symbol" w:hAnsi="Symbol" w:hint="default"/>
+      </w:rPr>
+    </w:lvl>
+    <w:lvl w:ilvl="7" w:tplc="04090003" w:tentative="1">
+      <w:start w:val="1"/>
+      <w:numFmt w:val="bullet"/>
+      <w:lvlText w:val="o"/>
+      <w:lvlJc w:val="left"/>
+      <w:pPr>
+        <w:ind w:left="5760" w:hanging="360"/>
+      </w:pPr>
+      <w:rPr>
+        <w:rFonts w:ascii="Courier New" w:hAnsi="Courier New" w:cs="Courier New" w:hint="default"/>
+      </w:rPr>
+    </w:lvl>
+    <w:lvl w:ilvl="8" w:tplc="04090005" w:tentative="1">
+      <w:start w:val="1"/>
+      <w:numFmt w:val="bullet"/>
+      <w:lvlText w:val=""/>
+      <w:lvlJc w:val="left"/>
+      <w:pPr>
+        <w:ind w:left="6480" w:hanging="360"/>
+      </w:pPr>
+      <w:rPr>
+        <w:rFonts w:ascii="Wingdings" w:hAnsi="Wingdings" w:hint="default"/>
+      </w:rPr>
+    </w:lvl>
+  </w:abstractNum>
+  <w:abstractNum w:abstractNumId="2" w15:restartNumberingAfterBreak="0">
+    <w:nsid w:val="570A5327"/>
+    <w:multiLevelType w:val="hybridMultilevel"/>
+    <w:tmpl w:val="97308DEC"/>
+    <w:lvl w:ilvl="0" w:tplc="04090001">
+      <w:start w:val="1"/>
+      <w:numFmt w:val="bullet"/>
+      <w:lvlText w:val=""/>
+      <w:lvlJc w:val="left"/>
+      <w:pPr>
+        <w:ind w:left="720" w:hanging="360"/>
+      </w:pPr>
+      <w:rPr>
+        <w:rFonts w:ascii="Symbol" w:hAnsi="Symbol" w:hint="default"/>
+      </w:rPr>
+    </w:lvl>
+    <w:lvl w:ilvl="1" w:tplc="04090003" w:tentative="1">
+      <w:start w:val="1"/>
+      <w:numFmt w:val="bullet"/>
+      <w:lvlText w:val="o"/>
+      <w:lvlJc w:val="left"/>
+      <w:pPr>
+        <w:ind w:left="1440" w:hanging="360"/>
+      </w:pPr>
+      <w:rPr>
+        <w:rFonts w:ascii="Courier New" w:hAnsi="Courier New" w:cs="Courier New" w:hint="default"/>
+      </w:rPr>
+    </w:lvl>
+    <w:lvl w:ilvl="2" w:tplc="04090005" w:tentative="1">
+      <w:start w:val="1"/>
+      <w:numFmt w:val="bullet"/>
+      <w:lvlText w:val=""/>
+      <w:lvlJc w:val="left"/>
+      <w:pPr>
+        <w:ind w:left="2160" w:hanging="360"/>
+      </w:pPr>
+      <w:rPr>
+        <w:rFonts w:ascii="Wingdings" w:hAnsi="Wingdings" w:hint="default"/>
+      </w:rPr>
+    </w:lvl>
+    <w:lvl w:ilvl="3" w:tplc="04090001" w:tentative="1">
+      <w:start w:val="1"/>
+      <w:numFmt w:val="bullet"/>
+      <w:lvlText w:val=""/>
+      <w:lvlJc w:val="left"/>
+      <w:pPr>
+        <w:ind w:left="2880" w:hanging="360"/>
+      </w:pPr>
+      <w:rPr>
+        <w:rFonts w:ascii="Symbol" w:hAnsi="Symbol" w:hint="default"/>
+      </w:rPr>
+    </w:lvl>
+    <w:lvl w:ilvl="4" w:tplc="04090003" w:tentative="1">
+      <w:start w:val="1"/>
+      <w:numFmt w:val="bullet"/>
+      <w:lvlText w:val="o"/>
+      <w:lvlJc w:val="left"/>
+      <w:pPr>
+        <w:ind w:left="3600" w:hanging="360"/>
+      </w:pPr>
+      <w:rPr>
+        <w:rFonts w:ascii="Courier New" w:hAnsi="Courier New" w:cs="Courier New" w:hint="default"/>
+      </w:rPr>
+    </w:lvl>
+    <w:lvl w:ilvl="5" w:tplc="04090005" w:tentative="1">
+      <w:start w:val="1"/>
+      <w:numFmt w:val="bullet"/>
+      <w:lvlText w:val=""/>
+      <w:lvlJc w:val="left"/>
+      <w:pPr>
+        <w:ind w:left="4320" w:hanging="360"/>
+      </w:pPr>
+      <w:rPr>
+        <w:rFonts w:ascii="Wingdings" w:hAnsi="Wingdings" w:hint="default"/>
+      </w:rPr>
+    </w:lvl>
+    <w:lvl w:ilvl="6" w:tplc="04090001" w:tentative="1">
+      <w:start w:val="1"/>
+      <w:numFmt w:val="bullet"/>
+      <w:lvlText w:val=""/>
+      <w:lvlJc w:val="left"/>
+      <w:pPr>
+        <w:ind w:left="5040" w:hanging="360"/>
+      </w:pPr>
+      <w:rPr>
+        <w:rFonts w:ascii="Symbol" w:hAnsi="Symbol" w:hint="default"/>
+      </w:rPr>
+    </w:lvl>
+    <w:lvl w:ilvl="7" w:tplc="04090003" w:tentative="1">
+      <w:start w:val="1"/>
+      <w:numFmt w:val="bullet"/>
+      <w:lvlText w:val="o"/>
+      <w:lvlJc w:val="left"/>
+      <w:pPr>
+        <w:ind w:left="5760" w:hanging="360"/>
+      </w:pPr>
+      <w:rPr>
+        <w:rFonts w:ascii="Courier New" w:hAnsi="Courier New" w:cs="Courier New" w:hint="default"/>
+      </w:rPr>
+    </w:lvl>
+    <w:lvl w:ilvl="8" w:tplc="04090005" w:tentative="1">
+      <w:start w:val="1"/>
+      <w:numFmt w:val="bullet"/>
+      <w:lvlText w:val=""/>
+      <w:lvlJc w:val="left"/>
+      <w:pPr>
+        <w:ind w:left="6480" w:hanging="360"/>
+      </w:pPr>
+      <w:rPr>
+        <w:rFonts w:ascii="Wingdings" w:hAnsi="Wingdings" w:hint="default"/>
+      </w:rPr>
+    </w:lvl>
+  </w:abstractNum>
+  <w:abstractNum w:abstractNumId="3" w15:restartNumberingAfterBreak="0">
+    <w:nsid w:val="61D62943"/>
+    <w:multiLevelType w:val="hybridMultilevel"/>
+    <w:tmpl w:val="645EE180"/>
+    <w:lvl w:ilvl="0" w:tplc="04090001">
+      <w:start w:val="1"/>
+      <w:numFmt w:val="bullet"/>
+      <w:lvlText w:val=""/>
+      <w:lvlJc w:val="left"/>
+      <w:pPr>
+        <w:ind w:left="720" w:hanging="360"/>
+      </w:pPr>
+      <w:rPr>
+        <w:rFonts w:ascii="Symbol" w:hAnsi="Symbol" w:hint="default"/>
+      </w:rPr>
+    </w:lvl>
+    <w:lvl w:ilvl="1" w:tplc="04090003" w:tentative="1">
+      <w:start w:val="1"/>
+      <w:numFmt w:val="bullet"/>
+      <w:lvlText w:val="o"/>
+      <w:lvlJc w:val="left"/>
+      <w:pPr>
+        <w:ind w:left="1440" w:hanging="360"/>
+      </w:pPr>
+      <w:rPr>
+        <w:rFonts w:ascii="Courier New" w:hAnsi="Courier New" w:cs="Courier New" w:hint="default"/>
+      </w:rPr>
+    </w:lvl>
+    <w:lvl w:ilvl="2" w:tplc="04090005" w:tentative="1">
+      <w:start w:val="1"/>
+      <w:numFmt w:val="bullet"/>
+      <w:lvlText w:val=""/>
+      <w:lvlJc w:val="left"/>
+      <w:pPr>
+        <w:ind w:left="2160" w:hanging="360"/>
+      </w:pPr>
+      <w:rPr>
+        <w:rFonts w:ascii="Wingdings" w:hAnsi="Wingdings" w:hint="default"/>
+      </w:rPr>
+    </w:lvl>
+    <w:lvl w:ilvl="3" w:tplc="04090001" w:tentative="1">
+      <w:start w:val="1"/>
+      <w:numFmt w:val="bullet"/>
+      <w:lvlText w:val=""/>
+      <w:lvlJc w:val="left"/>
+      <w:pPr>
+        <w:ind w:left="2880" w:hanging="360"/>
+      </w:pPr>
+      <w:rPr>
+        <w:rFonts w:ascii="Symbol" w:hAnsi="Symbol" w:hint="default"/>
+      </w:rPr>
+    </w:lvl>
+    <w:lvl w:ilvl="4" w:tplc="04090003" w:tentative="1">
+      <w:start w:val="1"/>
+      <w:numFmt w:val="bullet"/>
+      <w:lvlText w:val="o"/>
+      <w:lvlJc w:val="left"/>
+      <w:pPr>
+        <w:ind w:left="3600" w:hanging="360"/>
+      </w:pPr>
+      <w:rPr>
+        <w:rFonts w:ascii="Courier New" w:hAnsi="Courier New" w:cs="Courier New" w:hint="default"/>
+      </w:rPr>
+    </w:lvl>
+    <w:lvl w:ilvl="5" w:tplc="04090005" w:tentative="1">
+      <w:start w:val="1"/>
+      <w:numFmt w:val="bullet"/>
+      <w:lvlText w:val=""/>
+      <w:lvlJc w:val="left"/>
+      <w:pPr>
+        <w:ind w:left="4320" w:hanging="360"/>
+      </w:pPr>
+      <w:rPr>
+        <w:rFonts w:ascii="Wingdings" w:hAnsi="Wingdings" w:hint="default"/>
+      </w:rPr>
+    </w:lvl>
+    <w:lvl w:ilvl="6" w:tplc="04090001" w:tentative="1">
+      <w:start w:val="1"/>
+      <w:numFmt w:val="bullet"/>
+      <w:lvlText w:val=""/>
+      <w:lvlJc w:val="left"/>
+      <w:pPr>
+        <w:ind w:left="5040" w:hanging="360"/>
+      </w:pPr>
+      <w:rPr>
+        <w:rFonts w:ascii="Symbol" w:hAnsi="Symbol" w:hint="default"/>
+      </w:rPr>
+    </w:lvl>
+    <w:lvl w:ilvl="7" w:tplc="04090003" w:tentative="1">
+      <w:start w:val="1"/>
+      <w:numFmt w:val="bullet"/>
+      <w:lvlText w:val="o"/>
+      <w:lvlJc w:val="left"/>
+      <w:pPr>
+        <w:ind w:left="5760" w:hanging="360"/>
+      </w:pPr>
+      <w:rPr>
+        <w:rFonts w:ascii="Courier New" w:hAnsi="Courier New" w:cs="Courier New" w:hint="default"/>
+      </w:rPr>
+    </w:lvl>
+    <w:lvl w:ilvl="8" w:tplc="04090005" w:tentative="1">
+      <w:start w:val="1"/>
+      <w:numFmt w:val="bullet"/>
+      <w:lvlText w:val=""/>
+      <w:lvlJc w:val="left"/>
+      <w:pPr>
+        <w:ind w:left="6480" w:hanging="360"/>
+      </w:pPr>
+      <w:rPr>
+        <w:rFonts w:ascii="Wingdings" w:hAnsi="Wingdings" w:hint="default"/>
+      </w:rPr>
+    </w:lvl>
+  </w:abstractNum>
+  <w:num w:numId="1" w16cid:durableId="289627911">
+    <w:abstractNumId w:val="2"/>
+  </w:num>
+  <w:num w:numId="2" w16cid:durableId="55903504">
+    <w:abstractNumId w:val="3"/>
+  </w:num>
+  <w:num w:numId="3" w16cid:durableId="1073746825">
+    <w:abstractNumId w:val="1"/>
+  </w:num>
+  <w:num w:numId="4" w16cid:durableId="716050556">
+    <w:abstractNumId w:val="0"/>
+  </w:num>
+</w:numbering>
 </file>
 
 <file path=word/styles.xml><?xml version="1.0" encoding="utf-8"?>
@@ -437,6 +1478,17 @@
     <w:semiHidden/>
     <w:unhideWhenUsed/>
   </w:style>
+  <w:style w:type="paragraph" w:styleId="ListParagraph">
+    <w:name w:val="List Paragraph"/>
+    <w:basedOn w:val="Normal"/>
+    <w:uiPriority w:val="34"/>
+    <w:qFormat/>
+    <w:rsid w:val="00526F9D"/>
+    <w:pPr>
+      <w:ind w:left="720"/>
+      <w:contextualSpacing/>
+    </w:pPr>
+  </w:style>
 </w:styles>
 </file>
 

</xml_diff>